<commit_message>
Notes of Mobile Computing
These are detailed notes for the mobile computing course.
These are updated gradually. Tried my best to make them comprehensive and understandable for a layman.
</commit_message>
<xml_diff>
--- a/Notes of Mobile Computing.docx
+++ b/Notes of Mobile Computing.docx
@@ -26,25 +26,7 @@
           <w:sz w:val="28"/>
           <w:szCs w:val="28"/>
         </w:rPr>
-        <w:t>Notes</w:t>
-      </w:r>
-      <w:r>
-        <w:rPr>
-          <w:rFonts w:ascii="Times New Roman" w:hAnsi="Times New Roman" w:cs="Times New Roman"/>
-          <w:b/>
-          <w:sz w:val="28"/>
-          <w:szCs w:val="28"/>
-        </w:rPr>
-        <w:t xml:space="preserve"> of </w:t>
-      </w:r>
-      <w:r>
-        <w:rPr>
-          <w:rFonts w:ascii="Times New Roman" w:hAnsi="Times New Roman" w:cs="Times New Roman"/>
-          <w:b/>
-          <w:sz w:val="28"/>
-          <w:szCs w:val="28"/>
-        </w:rPr>
-        <w:t>Mobile Computing</w:t>
+        <w:t>Notes of Mobile Computing</w:t>
       </w:r>
     </w:p>
     <w:p>
@@ -355,7 +337,25 @@
                 <w:sz w:val="28"/>
                 <w:szCs w:val="28"/>
               </w:rPr>
-              <w:t>Course Professor:</w:t>
+              <w:t xml:space="preserve">Course </w:t>
+            </w:r>
+            <w:r>
+              <w:rPr>
+                <w:rFonts w:ascii="Times New Roman" w:hAnsi="Times New Roman" w:cs="Times New Roman"/>
+                <w:b/>
+                <w:sz w:val="28"/>
+                <w:szCs w:val="28"/>
+              </w:rPr>
+              <w:t>Instructor</w:t>
+            </w:r>
+            <w:r>
+              <w:rPr>
+                <w:rFonts w:ascii="Times New Roman" w:hAnsi="Times New Roman" w:cs="Times New Roman"/>
+                <w:b/>
+                <w:sz w:val="28"/>
+                <w:szCs w:val="28"/>
+              </w:rPr>
+              <w:t>:</w:t>
             </w:r>
           </w:p>
         </w:tc>
@@ -882,16 +882,7 @@
           <w:sz w:val="27"/>
           <w:szCs w:val="27"/>
         </w:rPr>
-        <w:t>”O Allah, I ask you for knowledge that is of benefit, a good provision and deeds that will be accepted.</w:t>
-      </w:r>
-      <w:r>
-        <w:rPr>
-          <w:rFonts w:ascii="Arial" w:hAnsi="Arial" w:cs="Arial"/>
-          <w:color w:val="000000"/>
-          <w:sz w:val="27"/>
-          <w:szCs w:val="27"/>
-        </w:rPr>
-        <w:t>”</w:t>
+        <w:t>”O Allah, I ask you for knowledge that is of benefit, a good provision and deeds that will be accepted.”</w:t>
       </w:r>
     </w:p>
     <w:p>
@@ -2339,6 +2330,7 @@
       <w:r>
         <w:rPr>
           <w:rFonts w:ascii="Arial" w:hAnsi="Arial" w:cs="Arial"/>
+          <w:noProof/>
           <w:color w:val="202124"/>
           <w:shd w:val="clear" w:color="auto" w:fill="FFFFFF"/>
         </w:rPr>
@@ -2527,6 +2519,80 @@
         <w:rPr>
           <w:noProof/>
         </w:rPr>
+        <mc:AlternateContent>
+          <mc:Choice Requires="wps">
+            <w:drawing>
+              <wp:anchor distT="0" distB="0" distL="114300" distR="114300" simplePos="0" relativeHeight="251659264" behindDoc="0" locked="0" layoutInCell="1" allowOverlap="1" wp14:anchorId="4A7000FC" wp14:editId="5F67DD24">
+                <wp:simplePos x="0" y="0"/>
+                <wp:positionH relativeFrom="column">
+                  <wp:posOffset>5497033</wp:posOffset>
+                </wp:positionH>
+                <wp:positionV relativeFrom="paragraph">
+                  <wp:posOffset>512844</wp:posOffset>
+                </wp:positionV>
+                <wp:extent cx="691116" cy="202018"/>
+                <wp:effectExtent l="19050" t="19050" r="13970" b="26670"/>
+                <wp:wrapNone/>
+                <wp:docPr id="5" name="Rectangle 5"/>
+                <wp:cNvGraphicFramePr/>
+                <a:graphic xmlns:a="http://schemas.openxmlformats.org/drawingml/2006/main">
+                  <a:graphicData uri="http://schemas.microsoft.com/office/word/2010/wordprocessingShape">
+                    <wps:wsp>
+                      <wps:cNvSpPr/>
+                      <wps:spPr>
+                        <a:xfrm>
+                          <a:off x="0" y="0"/>
+                          <a:ext cx="691116" cy="202018"/>
+                        </a:xfrm>
+                        <a:prstGeom prst="rect">
+                          <a:avLst/>
+                        </a:prstGeom>
+                        <a:noFill/>
+                        <a:ln w="28575">
+                          <a:solidFill>
+                            <a:srgbClr val="FF0000"/>
+                          </a:solidFill>
+                        </a:ln>
+                      </wps:spPr>
+                      <wps:style>
+                        <a:lnRef idx="2">
+                          <a:schemeClr val="accent1">
+                            <a:shade val="50000"/>
+                          </a:schemeClr>
+                        </a:lnRef>
+                        <a:fillRef idx="1">
+                          <a:schemeClr val="accent1"/>
+                        </a:fillRef>
+                        <a:effectRef idx="0">
+                          <a:schemeClr val="accent1"/>
+                        </a:effectRef>
+                        <a:fontRef idx="minor">
+                          <a:schemeClr val="lt1"/>
+                        </a:fontRef>
+                      </wps:style>
+                      <wps:bodyPr rot="0" spcFirstLastPara="0" vertOverflow="overflow" horzOverflow="overflow" vert="horz" wrap="square" lIns="91440" tIns="45720" rIns="91440" bIns="45720" numCol="1" spcCol="0" rtlCol="0" fromWordArt="0" anchor="ctr" anchorCtr="0" forceAA="0" compatLnSpc="1">
+                        <a:prstTxWarp prst="textNoShape">
+                          <a:avLst/>
+                        </a:prstTxWarp>
+                        <a:noAutofit/>
+                      </wps:bodyPr>
+                    </wps:wsp>
+                  </a:graphicData>
+                </a:graphic>
+              </wp:anchor>
+            </w:drawing>
+          </mc:Choice>
+          <mc:Fallback>
+            <w:pict>
+              <v:rect w14:anchorId="79BA4117" id="Rectangle 5" o:spid="_x0000_s1026" style="position:absolute;margin-left:432.85pt;margin-top:40.4pt;width:54.4pt;height:15.9pt;z-index:251659264;visibility:visible;mso-wrap-style:square;mso-wrap-distance-left:9pt;mso-wrap-distance-top:0;mso-wrap-distance-right:9pt;mso-wrap-distance-bottom:0;mso-position-horizontal:absolute;mso-position-horizontal-relative:text;mso-position-vertical:absolute;mso-position-vertical-relative:text;v-text-anchor:middle" o:gfxdata="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" filled="f" strokecolor="red" strokeweight="2.25pt"/>
+            </w:pict>
+          </mc:Fallback>
+        </mc:AlternateContent>
+      </w:r>
+      <w:r>
+        <w:rPr>
+          <w:noProof/>
+        </w:rPr>
         <w:drawing>
           <wp:inline distT="0" distB="0" distL="0" distR="0" wp14:anchorId="274AE322" wp14:editId="0D23B149">
             <wp:extent cx="5943600" cy="3341370"/>
@@ -2616,6 +2682,7 @@
       <w:r>
         <w:rPr>
           <w:rFonts w:ascii="Arial" w:hAnsi="Arial" w:cs="Arial"/>
+          <w:noProof/>
           <w:color w:val="202124"/>
           <w:shd w:val="clear" w:color="auto" w:fill="FFFFFF"/>
         </w:rPr>
@@ -2696,6 +2763,82 @@
       <w:r>
         <w:rPr>
           <w:rFonts w:ascii="Arial" w:hAnsi="Arial" w:cs="Arial"/>
+          <w:noProof/>
+          <w:color w:val="202124"/>
+        </w:rPr>
+        <mc:AlternateContent>
+          <mc:Choice Requires="wps">
+            <w:drawing>
+              <wp:anchor distT="0" distB="0" distL="114300" distR="114300" simplePos="0" relativeHeight="251660288" behindDoc="0" locked="0" layoutInCell="1" allowOverlap="1" wp14:anchorId="6B74E1DE" wp14:editId="7258F635">
+                <wp:simplePos x="0" y="0"/>
+                <wp:positionH relativeFrom="column">
+                  <wp:posOffset>4199860</wp:posOffset>
+                </wp:positionH>
+                <wp:positionV relativeFrom="paragraph">
+                  <wp:posOffset>1367524</wp:posOffset>
+                </wp:positionV>
+                <wp:extent cx="520996" cy="0"/>
+                <wp:effectExtent l="38100" t="76200" r="0" b="95250"/>
+                <wp:wrapNone/>
+                <wp:docPr id="12" name="Straight Arrow Connector 12"/>
+                <wp:cNvGraphicFramePr/>
+                <a:graphic xmlns:a="http://schemas.openxmlformats.org/drawingml/2006/main">
+                  <a:graphicData uri="http://schemas.microsoft.com/office/word/2010/wordprocessingShape">
+                    <wps:wsp>
+                      <wps:cNvCnPr/>
+                      <wps:spPr>
+                        <a:xfrm flipH="1">
+                          <a:off x="0" y="0"/>
+                          <a:ext cx="520996" cy="0"/>
+                        </a:xfrm>
+                        <a:prstGeom prst="straightConnector1">
+                          <a:avLst/>
+                        </a:prstGeom>
+                        <a:ln w="19050">
+                          <a:solidFill>
+                            <a:srgbClr val="FF0000"/>
+                          </a:solidFill>
+                          <a:tailEnd type="triangle"/>
+                        </a:ln>
+                      </wps:spPr>
+                      <wps:style>
+                        <a:lnRef idx="1">
+                          <a:schemeClr val="accent1"/>
+                        </a:lnRef>
+                        <a:fillRef idx="0">
+                          <a:schemeClr val="accent1"/>
+                        </a:fillRef>
+                        <a:effectRef idx="0">
+                          <a:schemeClr val="accent1"/>
+                        </a:effectRef>
+                        <a:fontRef idx="minor">
+                          <a:schemeClr val="tx1"/>
+                        </a:fontRef>
+                      </wps:style>
+                      <wps:bodyPr/>
+                    </wps:wsp>
+                  </a:graphicData>
+                </a:graphic>
+              </wp:anchor>
+            </w:drawing>
+          </mc:Choice>
+          <mc:Fallback>
+            <w:pict>
+              <v:shapetype w14:anchorId="2FDD8CD9" id="_x0000_t32" coordsize="21600,21600" o:spt="32" o:oned="t" path="m,l21600,21600e" filled="f">
+                <v:path arrowok="t" fillok="f" o:connecttype="none"/>
+                <o:lock v:ext="edit" shapetype="t"/>
+              </v:shapetype>
+              <v:shape id="Straight Arrow Connector 12" o:spid="_x0000_s1026" type="#_x0000_t32" style="position:absolute;margin-left:330.7pt;margin-top:107.7pt;width:41pt;height:0;flip:x;z-index:251660288;visibility:visible;mso-wrap-style:square;mso-wrap-distance-left:9pt;mso-wrap-distance-top:0;mso-wrap-distance-right:9pt;mso-wrap-distance-bottom:0;mso-position-horizontal:absolute;mso-position-horizontal-relative:text;mso-position-vertical:absolute;mso-position-vertical-relative:text" o:gfxdata="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" strokecolor="red" strokeweight="1.5pt">
+                <v:stroke endarrow="block" joinstyle="miter"/>
+              </v:shape>
+            </w:pict>
+          </mc:Fallback>
+        </mc:AlternateContent>
+      </w:r>
+      <w:r>
+        <w:rPr>
+          <w:rFonts w:ascii="Arial" w:hAnsi="Arial" w:cs="Arial"/>
+          <w:noProof/>
           <w:color w:val="202124"/>
           <w:shd w:val="clear" w:color="auto" w:fill="FFFFFF"/>
         </w:rPr>
@@ -2842,6 +2985,7 @@
       <w:r>
         <w:rPr>
           <w:rFonts w:ascii="Arial" w:hAnsi="Arial" w:cs="Arial"/>
+          <w:noProof/>
           <w:color w:val="202124"/>
           <w:shd w:val="clear" w:color="auto" w:fill="FFFFFF"/>
         </w:rPr>
@@ -2934,6 +3078,7 @@
       <w:r>
         <w:rPr>
           <w:rFonts w:ascii="Arial" w:hAnsi="Arial" w:cs="Arial"/>
+          <w:noProof/>
           <w:color w:val="202124"/>
           <w:shd w:val="clear" w:color="auto" w:fill="FFFFFF"/>
         </w:rPr>
@@ -3004,15 +3149,7 @@
           <w:color w:val="202124"/>
           <w:shd w:val="clear" w:color="auto" w:fill="FFFFFF"/>
         </w:rPr>
-        <w:t xml:space="preserve">ake a </w:t>
-      </w:r>
-      <w:r>
-        <w:rPr>
-          <w:rFonts w:ascii="Arial" w:hAnsi="Arial" w:cs="Arial"/>
-          <w:color w:val="202124"/>
-          <w:shd w:val="clear" w:color="auto" w:fill="FFFFFF"/>
-        </w:rPr>
-        <w:t>folder named as git.</w:t>
+        <w:t>ake a folder named as git.</w:t>
       </w:r>
     </w:p>
     <w:p>
@@ -3030,6 +3167,7 @@
       <w:r>
         <w:rPr>
           <w:rFonts w:ascii="Arial" w:hAnsi="Arial" w:cs="Arial"/>
+          <w:noProof/>
           <w:color w:val="202124"/>
           <w:shd w:val="clear" w:color="auto" w:fill="FFFFFF"/>
         </w:rPr>
@@ -3109,6 +3247,7 @@
       <w:r>
         <w:rPr>
           <w:rFonts w:ascii="Arial" w:hAnsi="Arial" w:cs="Arial"/>
+          <w:noProof/>
           <w:color w:val="202124"/>
           <w:shd w:val="clear" w:color="auto" w:fill="FFFFFF"/>
         </w:rPr>
@@ -3195,6 +3334,78 @@
       <w:r>
         <w:rPr>
           <w:rFonts w:ascii="Arial" w:hAnsi="Arial" w:cs="Arial"/>
+          <w:noProof/>
+          <w:color w:val="202124"/>
+        </w:rPr>
+        <mc:AlternateContent>
+          <mc:Choice Requires="wps">
+            <w:drawing>
+              <wp:anchor distT="0" distB="0" distL="114300" distR="114300" simplePos="0" relativeHeight="251662336" behindDoc="0" locked="0" layoutInCell="1" allowOverlap="1" wp14:anchorId="1EA8B974" wp14:editId="1D367FAE">
+                <wp:simplePos x="0" y="0"/>
+                <wp:positionH relativeFrom="column">
+                  <wp:posOffset>4029710</wp:posOffset>
+                </wp:positionH>
+                <wp:positionV relativeFrom="paragraph">
+                  <wp:posOffset>516727</wp:posOffset>
+                </wp:positionV>
+                <wp:extent cx="520996" cy="0"/>
+                <wp:effectExtent l="38100" t="76200" r="0" b="95250"/>
+                <wp:wrapNone/>
+                <wp:docPr id="17" name="Straight Arrow Connector 17"/>
+                <wp:cNvGraphicFramePr/>
+                <a:graphic xmlns:a="http://schemas.openxmlformats.org/drawingml/2006/main">
+                  <a:graphicData uri="http://schemas.microsoft.com/office/word/2010/wordprocessingShape">
+                    <wps:wsp>
+                      <wps:cNvCnPr/>
+                      <wps:spPr>
+                        <a:xfrm flipH="1">
+                          <a:off x="0" y="0"/>
+                          <a:ext cx="520996" cy="0"/>
+                        </a:xfrm>
+                        <a:prstGeom prst="straightConnector1">
+                          <a:avLst/>
+                        </a:prstGeom>
+                        <a:ln w="19050">
+                          <a:solidFill>
+                            <a:srgbClr val="FF0000"/>
+                          </a:solidFill>
+                          <a:tailEnd type="triangle"/>
+                        </a:ln>
+                      </wps:spPr>
+                      <wps:style>
+                        <a:lnRef idx="1">
+                          <a:schemeClr val="accent1"/>
+                        </a:lnRef>
+                        <a:fillRef idx="0">
+                          <a:schemeClr val="accent1"/>
+                        </a:fillRef>
+                        <a:effectRef idx="0">
+                          <a:schemeClr val="accent1"/>
+                        </a:effectRef>
+                        <a:fontRef idx="minor">
+                          <a:schemeClr val="tx1"/>
+                        </a:fontRef>
+                      </wps:style>
+                      <wps:bodyPr/>
+                    </wps:wsp>
+                  </a:graphicData>
+                </a:graphic>
+              </wp:anchor>
+            </w:drawing>
+          </mc:Choice>
+          <mc:Fallback>
+            <w:pict>
+              <v:shape w14:anchorId="48960158" id="Straight Arrow Connector 17" o:spid="_x0000_s1026" type="#_x0000_t32" style="position:absolute;margin-left:317.3pt;margin-top:40.7pt;width:41pt;height:0;flip:x;z-index:251662336;visibility:visible;mso-wrap-style:square;mso-wrap-distance-left:9pt;mso-wrap-distance-top:0;mso-wrap-distance-right:9pt;mso-wrap-distance-bottom:0;mso-position-horizontal:absolute;mso-position-horizontal-relative:text;mso-position-vertical:absolute;mso-position-vertical-relative:text" o:gfxdata="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" strokecolor="red" strokeweight="1.5pt">
+                <v:stroke endarrow="block" joinstyle="miter"/>
+              </v:shape>
+            </w:pict>
+          </mc:Fallback>
+        </mc:AlternateContent>
+      </w:r>
+      <w:r>
+        <w:rPr>
+          <w:rFonts w:ascii="Arial" w:hAnsi="Arial" w:cs="Arial"/>
+          <w:noProof/>
           <w:color w:val="202124"/>
           <w:shd w:val="clear" w:color="auto" w:fill="FFFFFF"/>
         </w:rPr>
@@ -3304,6 +3515,78 @@
       <w:r>
         <w:rPr>
           <w:rFonts w:ascii="Arial" w:hAnsi="Arial" w:cs="Arial"/>
+          <w:noProof/>
+          <w:color w:val="202124"/>
+        </w:rPr>
+        <mc:AlternateContent>
+          <mc:Choice Requires="wps">
+            <w:drawing>
+              <wp:anchor distT="0" distB="0" distL="114300" distR="114300" simplePos="0" relativeHeight="251664384" behindDoc="0" locked="0" layoutInCell="1" allowOverlap="1" wp14:anchorId="281F203D" wp14:editId="553B44BA">
+                <wp:simplePos x="0" y="0"/>
+                <wp:positionH relativeFrom="column">
+                  <wp:posOffset>5709683</wp:posOffset>
+                </wp:positionH>
+                <wp:positionV relativeFrom="paragraph">
+                  <wp:posOffset>728567</wp:posOffset>
+                </wp:positionV>
+                <wp:extent cx="520996" cy="0"/>
+                <wp:effectExtent l="38100" t="76200" r="0" b="95250"/>
+                <wp:wrapNone/>
+                <wp:docPr id="23" name="Straight Arrow Connector 23"/>
+                <wp:cNvGraphicFramePr/>
+                <a:graphic xmlns:a="http://schemas.openxmlformats.org/drawingml/2006/main">
+                  <a:graphicData uri="http://schemas.microsoft.com/office/word/2010/wordprocessingShape">
+                    <wps:wsp>
+                      <wps:cNvCnPr/>
+                      <wps:spPr>
+                        <a:xfrm flipH="1">
+                          <a:off x="0" y="0"/>
+                          <a:ext cx="520996" cy="0"/>
+                        </a:xfrm>
+                        <a:prstGeom prst="straightConnector1">
+                          <a:avLst/>
+                        </a:prstGeom>
+                        <a:ln w="19050">
+                          <a:solidFill>
+                            <a:srgbClr val="FF0000"/>
+                          </a:solidFill>
+                          <a:tailEnd type="triangle"/>
+                        </a:ln>
+                      </wps:spPr>
+                      <wps:style>
+                        <a:lnRef idx="1">
+                          <a:schemeClr val="accent1"/>
+                        </a:lnRef>
+                        <a:fillRef idx="0">
+                          <a:schemeClr val="accent1"/>
+                        </a:fillRef>
+                        <a:effectRef idx="0">
+                          <a:schemeClr val="accent1"/>
+                        </a:effectRef>
+                        <a:fontRef idx="minor">
+                          <a:schemeClr val="tx1"/>
+                        </a:fontRef>
+                      </wps:style>
+                      <wps:bodyPr/>
+                    </wps:wsp>
+                  </a:graphicData>
+                </a:graphic>
+              </wp:anchor>
+            </w:drawing>
+          </mc:Choice>
+          <mc:Fallback>
+            <w:pict>
+              <v:shape w14:anchorId="234739C5" id="Straight Arrow Connector 23" o:spid="_x0000_s1026" type="#_x0000_t32" style="position:absolute;margin-left:449.6pt;margin-top:57.35pt;width:41pt;height:0;flip:x;z-index:251664384;visibility:visible;mso-wrap-style:square;mso-wrap-distance-left:9pt;mso-wrap-distance-top:0;mso-wrap-distance-right:9pt;mso-wrap-distance-bottom:0;mso-position-horizontal:absolute;mso-position-horizontal-relative:text;mso-position-vertical:absolute;mso-position-vertical-relative:text" o:gfxdata="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" strokecolor="red" strokeweight="1.5pt">
+                <v:stroke endarrow="block" joinstyle="miter"/>
+              </v:shape>
+            </w:pict>
+          </mc:Fallback>
+        </mc:AlternateContent>
+      </w:r>
+      <w:r>
+        <w:rPr>
+          <w:rFonts w:ascii="Arial" w:hAnsi="Arial" w:cs="Arial"/>
+          <w:noProof/>
           <w:color w:val="202124"/>
           <w:shd w:val="clear" w:color="auto" w:fill="FFFFFF"/>
         </w:rPr>
@@ -3424,6 +3707,84 @@
       <w:r>
         <w:rPr>
           <w:rFonts w:ascii="Arial" w:hAnsi="Arial" w:cs="Arial"/>
+          <w:noProof/>
+          <w:color w:val="202124"/>
+        </w:rPr>
+        <mc:AlternateContent>
+          <mc:Choice Requires="wps">
+            <w:drawing>
+              <wp:anchor distT="0" distB="0" distL="114300" distR="114300" simplePos="0" relativeHeight="251666432" behindDoc="0" locked="0" layoutInCell="1" allowOverlap="1" wp14:anchorId="6DD4FE68" wp14:editId="2F444E6A">
+                <wp:simplePos x="0" y="0"/>
+                <wp:positionH relativeFrom="column">
+                  <wp:posOffset>2110946</wp:posOffset>
+                </wp:positionH>
+                <wp:positionV relativeFrom="paragraph">
+                  <wp:posOffset>1846639</wp:posOffset>
+                </wp:positionV>
+                <wp:extent cx="270244" cy="227714"/>
+                <wp:effectExtent l="38100" t="38100" r="15875" b="20320"/>
+                <wp:wrapNone/>
+                <wp:docPr id="27" name="Straight Arrow Connector 27"/>
+                <wp:cNvGraphicFramePr/>
+                <a:graphic xmlns:a="http://schemas.openxmlformats.org/drawingml/2006/main">
+                  <a:graphicData uri="http://schemas.microsoft.com/office/word/2010/wordprocessingShape">
+                    <wps:wsp>
+                      <wps:cNvCnPr/>
+                      <wps:spPr>
+                        <a:xfrm flipH="1" flipV="1">
+                          <a:off x="0" y="0"/>
+                          <a:ext cx="270244" cy="227714"/>
+                        </a:xfrm>
+                        <a:prstGeom prst="straightConnector1">
+                          <a:avLst/>
+                        </a:prstGeom>
+                        <a:ln w="19050">
+                          <a:solidFill>
+                            <a:srgbClr val="FF0000"/>
+                          </a:solidFill>
+                          <a:tailEnd type="triangle"/>
+                        </a:ln>
+                      </wps:spPr>
+                      <wps:style>
+                        <a:lnRef idx="1">
+                          <a:schemeClr val="accent1"/>
+                        </a:lnRef>
+                        <a:fillRef idx="0">
+                          <a:schemeClr val="accent1"/>
+                        </a:fillRef>
+                        <a:effectRef idx="0">
+                          <a:schemeClr val="accent1"/>
+                        </a:effectRef>
+                        <a:fontRef idx="minor">
+                          <a:schemeClr val="tx1"/>
+                        </a:fontRef>
+                      </wps:style>
+                      <wps:bodyPr/>
+                    </wps:wsp>
+                  </a:graphicData>
+                </a:graphic>
+                <wp14:sizeRelH relativeFrom="margin">
+                  <wp14:pctWidth>0</wp14:pctWidth>
+                </wp14:sizeRelH>
+                <wp14:sizeRelV relativeFrom="margin">
+                  <wp14:pctHeight>0</wp14:pctHeight>
+                </wp14:sizeRelV>
+              </wp:anchor>
+            </w:drawing>
+          </mc:Choice>
+          <mc:Fallback>
+            <w:pict>
+              <v:shape w14:anchorId="4DA16432" id="Straight Arrow Connector 27" o:spid="_x0000_s1026" type="#_x0000_t32" style="position:absolute;margin-left:166.2pt;margin-top:145.4pt;width:21.3pt;height:17.95pt;flip:x y;z-index:251666432;visibility:visible;mso-wrap-style:square;mso-width-percent:0;mso-height-percent:0;mso-wrap-distance-left:9pt;mso-wrap-distance-top:0;mso-wrap-distance-right:9pt;mso-wrap-distance-bottom:0;mso-position-horizontal:absolute;mso-position-horizontal-relative:text;mso-position-vertical:absolute;mso-position-vertical-relative:text;mso-width-percent:0;mso-height-percent:0;mso-width-relative:margin;mso-height-relative:margin" o:gfxdata="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" strokecolor="red" strokeweight="1.5pt">
+                <v:stroke endarrow="block" joinstyle="miter"/>
+              </v:shape>
+            </w:pict>
+          </mc:Fallback>
+        </mc:AlternateContent>
+      </w:r>
+      <w:r>
+        <w:rPr>
+          <w:rFonts w:ascii="Arial" w:hAnsi="Arial" w:cs="Arial"/>
+          <w:noProof/>
           <w:color w:val="202124"/>
           <w:shd w:val="clear" w:color="auto" w:fill="FFFFFF"/>
         </w:rPr>
@@ -3482,10 +3843,81 @@
       <w:r>
         <w:rPr>
           <w:rFonts w:ascii="Arial" w:hAnsi="Arial" w:cs="Arial"/>
-          <w:color w:val="202124"/>
-          <w:shd w:val="clear" w:color="auto" w:fill="FFFFFF"/>
+          <w:noProof/>
+          <w:color w:val="202124"/>
         </w:rPr>
         <w:lastRenderedPageBreak/>
+        <mc:AlternateContent>
+          <mc:Choice Requires="wps">
+            <w:drawing>
+              <wp:anchor distT="0" distB="0" distL="114300" distR="114300" simplePos="0" relativeHeight="251668480" behindDoc="0" locked="0" layoutInCell="1" allowOverlap="1" wp14:anchorId="74731475" wp14:editId="5D6C7757">
+                <wp:simplePos x="0" y="0"/>
+                <wp:positionH relativeFrom="column">
+                  <wp:posOffset>4455042</wp:posOffset>
+                </wp:positionH>
+                <wp:positionV relativeFrom="paragraph">
+                  <wp:posOffset>1647692</wp:posOffset>
+                </wp:positionV>
+                <wp:extent cx="520996" cy="0"/>
+                <wp:effectExtent l="38100" t="76200" r="0" b="95250"/>
+                <wp:wrapNone/>
+                <wp:docPr id="28" name="Straight Arrow Connector 28"/>
+                <wp:cNvGraphicFramePr/>
+                <a:graphic xmlns:a="http://schemas.openxmlformats.org/drawingml/2006/main">
+                  <a:graphicData uri="http://schemas.microsoft.com/office/word/2010/wordprocessingShape">
+                    <wps:wsp>
+                      <wps:cNvCnPr/>
+                      <wps:spPr>
+                        <a:xfrm flipH="1">
+                          <a:off x="0" y="0"/>
+                          <a:ext cx="520996" cy="0"/>
+                        </a:xfrm>
+                        <a:prstGeom prst="straightConnector1">
+                          <a:avLst/>
+                        </a:prstGeom>
+                        <a:ln w="19050">
+                          <a:solidFill>
+                            <a:srgbClr val="FF0000"/>
+                          </a:solidFill>
+                          <a:tailEnd type="triangle"/>
+                        </a:ln>
+                      </wps:spPr>
+                      <wps:style>
+                        <a:lnRef idx="1">
+                          <a:schemeClr val="accent1"/>
+                        </a:lnRef>
+                        <a:fillRef idx="0">
+                          <a:schemeClr val="accent1"/>
+                        </a:fillRef>
+                        <a:effectRef idx="0">
+                          <a:schemeClr val="accent1"/>
+                        </a:effectRef>
+                        <a:fontRef idx="minor">
+                          <a:schemeClr val="tx1"/>
+                        </a:fontRef>
+                      </wps:style>
+                      <wps:bodyPr/>
+                    </wps:wsp>
+                  </a:graphicData>
+                </a:graphic>
+              </wp:anchor>
+            </w:drawing>
+          </mc:Choice>
+          <mc:Fallback>
+            <w:pict>
+              <v:shape w14:anchorId="1ACF8FDC" id="Straight Arrow Connector 28" o:spid="_x0000_s1026" type="#_x0000_t32" style="position:absolute;margin-left:350.8pt;margin-top:129.75pt;width:41pt;height:0;flip:x;z-index:251668480;visibility:visible;mso-wrap-style:square;mso-wrap-distance-left:9pt;mso-wrap-distance-top:0;mso-wrap-distance-right:9pt;mso-wrap-distance-bottom:0;mso-position-horizontal:absolute;mso-position-horizontal-relative:text;mso-position-vertical:absolute;mso-position-vertical-relative:text" o:gfxdata="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" strokecolor="red" strokeweight="1.5pt">
+                <v:stroke endarrow="block" joinstyle="miter"/>
+              </v:shape>
+            </w:pict>
+          </mc:Fallback>
+        </mc:AlternateContent>
+      </w:r>
+      <w:r>
+        <w:rPr>
+          <w:rFonts w:ascii="Arial" w:hAnsi="Arial" w:cs="Arial"/>
+          <w:color w:val="202124"/>
+          <w:shd w:val="clear" w:color="auto" w:fill="FFFFFF"/>
+        </w:rPr>
         <w:t>Lets make a .txt file to understand its communication with repository.</w:t>
       </w:r>
       <w:r>
@@ -3515,6 +3947,15 @@
       <w:r>
         <w:rPr>
           <w:rFonts w:ascii="Arial" w:hAnsi="Arial" w:cs="Arial"/>
+          <w:noProof/>
+          <w:color w:val="202124"/>
+        </w:rPr>
+        <w:t xml:space="preserve"> </w:t>
+      </w:r>
+      <w:r>
+        <w:rPr>
+          <w:rFonts w:ascii="Arial" w:hAnsi="Arial" w:cs="Arial"/>
+          <w:noProof/>
           <w:color w:val="202124"/>
           <w:shd w:val="clear" w:color="auto" w:fill="FFFFFF"/>
         </w:rPr>
@@ -3628,6 +4069,78 @@
       <w:r>
         <w:rPr>
           <w:rFonts w:ascii="Arial" w:hAnsi="Arial" w:cs="Arial"/>
+          <w:noProof/>
+          <w:color w:val="202124"/>
+        </w:rPr>
+        <mc:AlternateContent>
+          <mc:Choice Requires="wps">
+            <w:drawing>
+              <wp:anchor distT="0" distB="0" distL="114300" distR="114300" simplePos="0" relativeHeight="251670528" behindDoc="0" locked="0" layoutInCell="1" allowOverlap="1" wp14:anchorId="59F07CA8" wp14:editId="6F3BE0F2">
+                <wp:simplePos x="0" y="0"/>
+                <wp:positionH relativeFrom="column">
+                  <wp:posOffset>4975742</wp:posOffset>
+                </wp:positionH>
+                <wp:positionV relativeFrom="paragraph">
+                  <wp:posOffset>337067</wp:posOffset>
+                </wp:positionV>
+                <wp:extent cx="520996" cy="0"/>
+                <wp:effectExtent l="38100" t="76200" r="0" b="95250"/>
+                <wp:wrapNone/>
+                <wp:docPr id="29" name="Straight Arrow Connector 29"/>
+                <wp:cNvGraphicFramePr/>
+                <a:graphic xmlns:a="http://schemas.openxmlformats.org/drawingml/2006/main">
+                  <a:graphicData uri="http://schemas.microsoft.com/office/word/2010/wordprocessingShape">
+                    <wps:wsp>
+                      <wps:cNvCnPr/>
+                      <wps:spPr>
+                        <a:xfrm flipH="1">
+                          <a:off x="0" y="0"/>
+                          <a:ext cx="520996" cy="0"/>
+                        </a:xfrm>
+                        <a:prstGeom prst="straightConnector1">
+                          <a:avLst/>
+                        </a:prstGeom>
+                        <a:ln w="19050">
+                          <a:solidFill>
+                            <a:srgbClr val="FF0000"/>
+                          </a:solidFill>
+                          <a:tailEnd type="triangle"/>
+                        </a:ln>
+                      </wps:spPr>
+                      <wps:style>
+                        <a:lnRef idx="1">
+                          <a:schemeClr val="accent1"/>
+                        </a:lnRef>
+                        <a:fillRef idx="0">
+                          <a:schemeClr val="accent1"/>
+                        </a:fillRef>
+                        <a:effectRef idx="0">
+                          <a:schemeClr val="accent1"/>
+                        </a:effectRef>
+                        <a:fontRef idx="minor">
+                          <a:schemeClr val="tx1"/>
+                        </a:fontRef>
+                      </wps:style>
+                      <wps:bodyPr/>
+                    </wps:wsp>
+                  </a:graphicData>
+                </a:graphic>
+              </wp:anchor>
+            </w:drawing>
+          </mc:Choice>
+          <mc:Fallback>
+            <w:pict>
+              <v:shape w14:anchorId="7A6345B9" id="Straight Arrow Connector 29" o:spid="_x0000_s1026" type="#_x0000_t32" style="position:absolute;margin-left:391.8pt;margin-top:26.55pt;width:41pt;height:0;flip:x;z-index:251670528;visibility:visible;mso-wrap-style:square;mso-wrap-distance-left:9pt;mso-wrap-distance-top:0;mso-wrap-distance-right:9pt;mso-wrap-distance-bottom:0;mso-position-horizontal:absolute;mso-position-horizontal-relative:text;mso-position-vertical:absolute;mso-position-vertical-relative:text" o:gfxdata="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" strokecolor="red" strokeweight="1.5pt">
+                <v:stroke endarrow="block" joinstyle="miter"/>
+              </v:shape>
+            </w:pict>
+          </mc:Fallback>
+        </mc:AlternateContent>
+      </w:r>
+      <w:r>
+        <w:rPr>
+          <w:rFonts w:ascii="Arial" w:hAnsi="Arial" w:cs="Arial"/>
+          <w:noProof/>
           <w:color w:val="202124"/>
           <w:shd w:val="clear" w:color="auto" w:fill="FFFFFF"/>
         </w:rPr>
@@ -3724,6 +4237,78 @@
       <w:r>
         <w:rPr>
           <w:rFonts w:ascii="Arial" w:hAnsi="Arial" w:cs="Arial"/>
+          <w:noProof/>
+          <w:color w:val="202124"/>
+        </w:rPr>
+        <mc:AlternateContent>
+          <mc:Choice Requires="wps">
+            <w:drawing>
+              <wp:anchor distT="0" distB="0" distL="114300" distR="114300" simplePos="0" relativeHeight="251672576" behindDoc="0" locked="0" layoutInCell="1" allowOverlap="1" wp14:anchorId="318D7E02" wp14:editId="0899C701">
+                <wp:simplePos x="0" y="0"/>
+                <wp:positionH relativeFrom="column">
+                  <wp:posOffset>3987210</wp:posOffset>
+                </wp:positionH>
+                <wp:positionV relativeFrom="paragraph">
+                  <wp:posOffset>804264</wp:posOffset>
+                </wp:positionV>
+                <wp:extent cx="520996" cy="0"/>
+                <wp:effectExtent l="38100" t="76200" r="0" b="95250"/>
+                <wp:wrapNone/>
+                <wp:docPr id="30" name="Straight Arrow Connector 30"/>
+                <wp:cNvGraphicFramePr/>
+                <a:graphic xmlns:a="http://schemas.openxmlformats.org/drawingml/2006/main">
+                  <a:graphicData uri="http://schemas.microsoft.com/office/word/2010/wordprocessingShape">
+                    <wps:wsp>
+                      <wps:cNvCnPr/>
+                      <wps:spPr>
+                        <a:xfrm flipH="1">
+                          <a:off x="0" y="0"/>
+                          <a:ext cx="520996" cy="0"/>
+                        </a:xfrm>
+                        <a:prstGeom prst="straightConnector1">
+                          <a:avLst/>
+                        </a:prstGeom>
+                        <a:ln w="19050">
+                          <a:solidFill>
+                            <a:srgbClr val="FF0000"/>
+                          </a:solidFill>
+                          <a:tailEnd type="triangle"/>
+                        </a:ln>
+                      </wps:spPr>
+                      <wps:style>
+                        <a:lnRef idx="1">
+                          <a:schemeClr val="accent1"/>
+                        </a:lnRef>
+                        <a:fillRef idx="0">
+                          <a:schemeClr val="accent1"/>
+                        </a:fillRef>
+                        <a:effectRef idx="0">
+                          <a:schemeClr val="accent1"/>
+                        </a:effectRef>
+                        <a:fontRef idx="minor">
+                          <a:schemeClr val="tx1"/>
+                        </a:fontRef>
+                      </wps:style>
+                      <wps:bodyPr/>
+                    </wps:wsp>
+                  </a:graphicData>
+                </a:graphic>
+              </wp:anchor>
+            </w:drawing>
+          </mc:Choice>
+          <mc:Fallback>
+            <w:pict>
+              <v:shape w14:anchorId="423A32C6" id="Straight Arrow Connector 30" o:spid="_x0000_s1026" type="#_x0000_t32" style="position:absolute;margin-left:313.95pt;margin-top:63.35pt;width:41pt;height:0;flip:x;z-index:251672576;visibility:visible;mso-wrap-style:square;mso-wrap-distance-left:9pt;mso-wrap-distance-top:0;mso-wrap-distance-right:9pt;mso-wrap-distance-bottom:0;mso-position-horizontal:absolute;mso-position-horizontal-relative:text;mso-position-vertical:absolute;mso-position-vertical-relative:text" o:gfxdata="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" strokecolor="red" strokeweight="1.5pt">
+                <v:stroke endarrow="block" joinstyle="miter"/>
+              </v:shape>
+            </w:pict>
+          </mc:Fallback>
+        </mc:AlternateContent>
+      </w:r>
+      <w:r>
+        <w:rPr>
+          <w:rFonts w:ascii="Arial" w:hAnsi="Arial" w:cs="Arial"/>
+          <w:noProof/>
           <w:color w:val="202124"/>
           <w:shd w:val="clear" w:color="auto" w:fill="FFFFFF"/>
         </w:rPr>
@@ -3800,6 +4385,84 @@
       <w:r>
         <w:rPr>
           <w:rFonts w:ascii="Arial" w:hAnsi="Arial" w:cs="Arial"/>
+          <w:noProof/>
+          <w:color w:val="202124"/>
+        </w:rPr>
+        <mc:AlternateContent>
+          <mc:Choice Requires="wps">
+            <w:drawing>
+              <wp:anchor distT="0" distB="0" distL="114300" distR="114300" simplePos="0" relativeHeight="251674624" behindDoc="0" locked="0" layoutInCell="1" allowOverlap="1" wp14:anchorId="55C744E5" wp14:editId="3304347B">
+                <wp:simplePos x="0" y="0"/>
+                <wp:positionH relativeFrom="column">
+                  <wp:posOffset>2955629</wp:posOffset>
+                </wp:positionH>
+                <wp:positionV relativeFrom="paragraph">
+                  <wp:posOffset>2392872</wp:posOffset>
+                </wp:positionV>
+                <wp:extent cx="606055" cy="45719"/>
+                <wp:effectExtent l="38100" t="38100" r="22860" b="88265"/>
+                <wp:wrapNone/>
+                <wp:docPr id="31" name="Straight Arrow Connector 31"/>
+                <wp:cNvGraphicFramePr/>
+                <a:graphic xmlns:a="http://schemas.openxmlformats.org/drawingml/2006/main">
+                  <a:graphicData uri="http://schemas.microsoft.com/office/word/2010/wordprocessingShape">
+                    <wps:wsp>
+                      <wps:cNvCnPr/>
+                      <wps:spPr>
+                        <a:xfrm flipH="1">
+                          <a:off x="0" y="0"/>
+                          <a:ext cx="606055" cy="45719"/>
+                        </a:xfrm>
+                        <a:prstGeom prst="straightConnector1">
+                          <a:avLst/>
+                        </a:prstGeom>
+                        <a:ln w="19050">
+                          <a:solidFill>
+                            <a:srgbClr val="FF0000"/>
+                          </a:solidFill>
+                          <a:tailEnd type="triangle"/>
+                        </a:ln>
+                      </wps:spPr>
+                      <wps:style>
+                        <a:lnRef idx="1">
+                          <a:schemeClr val="accent1"/>
+                        </a:lnRef>
+                        <a:fillRef idx="0">
+                          <a:schemeClr val="accent1"/>
+                        </a:fillRef>
+                        <a:effectRef idx="0">
+                          <a:schemeClr val="accent1"/>
+                        </a:effectRef>
+                        <a:fontRef idx="minor">
+                          <a:schemeClr val="tx1"/>
+                        </a:fontRef>
+                      </wps:style>
+                      <wps:bodyPr/>
+                    </wps:wsp>
+                  </a:graphicData>
+                </a:graphic>
+                <wp14:sizeRelH relativeFrom="margin">
+                  <wp14:pctWidth>0</wp14:pctWidth>
+                </wp14:sizeRelH>
+                <wp14:sizeRelV relativeFrom="margin">
+                  <wp14:pctHeight>0</wp14:pctHeight>
+                </wp14:sizeRelV>
+              </wp:anchor>
+            </w:drawing>
+          </mc:Choice>
+          <mc:Fallback>
+            <w:pict>
+              <v:shape w14:anchorId="7B4BA819" id="Straight Arrow Connector 31" o:spid="_x0000_s1026" type="#_x0000_t32" style="position:absolute;margin-left:232.75pt;margin-top:188.4pt;width:47.7pt;height:3.6pt;flip:x;z-index:251674624;visibility:visible;mso-wrap-style:square;mso-width-percent:0;mso-height-percent:0;mso-wrap-distance-left:9pt;mso-wrap-distance-top:0;mso-wrap-distance-right:9pt;mso-wrap-distance-bottom:0;mso-position-horizontal:absolute;mso-position-horizontal-relative:text;mso-position-vertical:absolute;mso-position-vertical-relative:text;mso-width-percent:0;mso-height-percent:0;mso-width-relative:margin;mso-height-relative:margin" o:gfxdata="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" strokecolor="red" strokeweight="1.5pt">
+                <v:stroke endarrow="block" joinstyle="miter"/>
+              </v:shape>
+            </w:pict>
+          </mc:Fallback>
+        </mc:AlternateContent>
+      </w:r>
+      <w:r>
+        <w:rPr>
+          <w:rFonts w:ascii="Arial" w:hAnsi="Arial" w:cs="Arial"/>
+          <w:noProof/>
           <w:color w:val="202124"/>
           <w:shd w:val="clear" w:color="auto" w:fill="FFFFFF"/>
         </w:rPr>
@@ -3906,6 +4569,7 @@
       <w:r>
         <w:rPr>
           <w:rFonts w:ascii="Arial" w:hAnsi="Arial" w:cs="Arial"/>
+          <w:noProof/>
           <w:color w:val="202124"/>
           <w:shd w:val="clear" w:color="auto" w:fill="FFFFFF"/>
         </w:rPr>
@@ -3961,6 +4625,7 @@
       <w:r>
         <w:rPr>
           <w:rFonts w:ascii="Arial" w:hAnsi="Arial" w:cs="Arial"/>
+          <w:noProof/>
           <w:color w:val="202124"/>
           <w:shd w:val="clear" w:color="auto" w:fill="FFFFFF"/>
         </w:rPr>
@@ -4065,6 +4730,129 @@
       <w:r>
         <w:rPr>
           <w:rFonts w:ascii="Arial" w:hAnsi="Arial" w:cs="Arial"/>
+          <w:noProof/>
+          <w:color w:val="202124"/>
+        </w:rPr>
+        <mc:AlternateContent>
+          <mc:Choice Requires="wps">
+            <w:drawing>
+              <wp:anchor distT="0" distB="0" distL="114300" distR="114300" simplePos="0" relativeHeight="251677696" behindDoc="0" locked="0" layoutInCell="1" allowOverlap="1" wp14:anchorId="6B70683C" wp14:editId="3AF3A9DC">
+                <wp:simplePos x="0" y="0"/>
+                <wp:positionH relativeFrom="column">
+                  <wp:posOffset>4369361</wp:posOffset>
+                </wp:positionH>
+                <wp:positionV relativeFrom="paragraph">
+                  <wp:posOffset>915670</wp:posOffset>
+                </wp:positionV>
+                <wp:extent cx="1392865" cy="680483"/>
+                <wp:effectExtent l="76200" t="95250" r="74295" b="100965"/>
+                <wp:wrapNone/>
+                <wp:docPr id="3076" name="Text Box 3076"/>
+                <wp:cNvGraphicFramePr/>
+                <a:graphic xmlns:a="http://schemas.openxmlformats.org/drawingml/2006/main">
+                  <a:graphicData uri="http://schemas.microsoft.com/office/word/2010/wordprocessingShape">
+                    <wps:wsp>
+                      <wps:cNvSpPr txBox="1"/>
+                      <wps:spPr>
+                        <a:xfrm>
+                          <a:off x="0" y="0"/>
+                          <a:ext cx="1392865" cy="680483"/>
+                        </a:xfrm>
+                        <a:prstGeom prst="rect">
+                          <a:avLst/>
+                        </a:prstGeom>
+                        <a:ln>
+                          <a:noFill/>
+                        </a:ln>
+                        <a:effectLst>
+                          <a:glow rad="63500">
+                            <a:schemeClr val="accent2">
+                              <a:satMod val="175000"/>
+                              <a:alpha val="40000"/>
+                            </a:schemeClr>
+                          </a:glow>
+                        </a:effectLst>
+                        <a:scene3d>
+                          <a:camera prst="orthographicFront">
+                            <a:rot lat="0" lon="0" rev="0"/>
+                          </a:camera>
+                          <a:lightRig rig="glow" dir="t">
+                            <a:rot lat="0" lon="0" rev="14100000"/>
+                          </a:lightRig>
+                        </a:scene3d>
+                        <a:sp3d prstMaterial="softEdge">
+                          <a:bevelT w="127000" prst="artDeco"/>
+                        </a:sp3d>
+                      </wps:spPr>
+                      <wps:style>
+                        <a:lnRef idx="0">
+                          <a:schemeClr val="dk1"/>
+                        </a:lnRef>
+                        <a:fillRef idx="3">
+                          <a:schemeClr val="dk1"/>
+                        </a:fillRef>
+                        <a:effectRef idx="3">
+                          <a:schemeClr val="dk1"/>
+                        </a:effectRef>
+                        <a:fontRef idx="minor">
+                          <a:schemeClr val="lt1"/>
+                        </a:fontRef>
+                      </wps:style>
+                      <wps:txbx>
+                        <w:txbxContent>
+                          <w:p>
+                            <w:r>
+                              <w:t>Repeating the steps to upload updated version</w:t>
+                            </w:r>
+                          </w:p>
+                        </w:txbxContent>
+                      </wps:txbx>
+                      <wps:bodyPr rot="0" spcFirstLastPara="0" vertOverflow="overflow" horzOverflow="overflow" vert="horz" wrap="square" lIns="91440" tIns="45720" rIns="91440" bIns="45720" numCol="1" spcCol="0" rtlCol="0" fromWordArt="0" anchor="t" anchorCtr="0" forceAA="0" compatLnSpc="1">
+                        <a:prstTxWarp prst="textNoShape">
+                          <a:avLst/>
+                        </a:prstTxWarp>
+                        <a:noAutofit/>
+                      </wps:bodyPr>
+                    </wps:wsp>
+                  </a:graphicData>
+                </a:graphic>
+                <wp14:sizeRelH relativeFrom="margin">
+                  <wp14:pctWidth>0</wp14:pctWidth>
+                </wp14:sizeRelH>
+                <wp14:sizeRelV relativeFrom="margin">
+                  <wp14:pctHeight>0</wp14:pctHeight>
+                </wp14:sizeRelV>
+              </wp:anchor>
+            </w:drawing>
+          </mc:Choice>
+          <mc:Fallback>
+            <w:pict>
+              <v:shapetype w14:anchorId="6B70683C" id="_x0000_t202" coordsize="21600,21600" o:spt="202" path="m,l,21600r21600,l21600,xe">
+                <v:stroke joinstyle="miter"/>
+                <v:path gradientshapeok="t" o:connecttype="rect"/>
+              </v:shapetype>
+              <v:shape id="Text Box 3076" o:spid="_x0000_s1026" type="#_x0000_t202" style="position:absolute;left:0;text-align:left;margin-left:344.05pt;margin-top:72.1pt;width:109.65pt;height:53.6pt;z-index:251677696;visibility:visible;mso-wrap-style:square;mso-width-percent:0;mso-height-percent:0;mso-wrap-distance-left:9pt;mso-wrap-distance-top:0;mso-wrap-distance-right:9pt;mso-wrap-distance-bottom:0;mso-position-horizontal:absolute;mso-position-horizontal-relative:text;mso-position-vertical:absolute;mso-position-vertical-relative:text;mso-width-percent:0;mso-height-percent:0;mso-width-relative:margin;mso-height-relative:margin;v-text-anchor:top" o:gfxdata="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" fillcolor="#101010 [3024]" stroked="f">
+                <v:fill color2="black [3168]" rotate="t" colors="0 #454545;.5 black;1 black" focus="100%" type="gradient">
+                  <o:fill v:ext="view" type="gradientUnscaled"/>
+                </v:fill>
+                <v:textbox>
+                  <w:txbxContent>
+                    <w:p>
+                      <w:r>
+                        <w:t>Repeating the steps to upload updated version</w:t>
+                      </w:r>
+                    </w:p>
+                  </w:txbxContent>
+                </v:textbox>
+              </v:shape>
+            </w:pict>
+          </mc:Fallback>
+        </mc:AlternateContent>
+      </w:r>
+      <w:r>
+        <w:rPr>
+          <w:rFonts w:ascii="Arial" w:hAnsi="Arial" w:cs="Arial"/>
+          <w:noProof/>
           <w:color w:val="202124"/>
           <w:shd w:val="clear" w:color="auto" w:fill="FFFFFF"/>
         </w:rPr>
@@ -4120,6 +4908,84 @@
       <w:r>
         <w:rPr>
           <w:rFonts w:ascii="Arial" w:hAnsi="Arial" w:cs="Arial"/>
+          <w:noProof/>
+          <w:color w:val="202124"/>
+        </w:rPr>
+        <mc:AlternateContent>
+          <mc:Choice Requires="wps">
+            <w:drawing>
+              <wp:anchor distT="0" distB="0" distL="114300" distR="114300" simplePos="0" relativeHeight="251676672" behindDoc="0" locked="0" layoutInCell="1" allowOverlap="1" wp14:anchorId="22516AE4" wp14:editId="3B8F4975">
+                <wp:simplePos x="0" y="0"/>
+                <wp:positionH relativeFrom="column">
+                  <wp:posOffset>4737277</wp:posOffset>
+                </wp:positionH>
+                <wp:positionV relativeFrom="paragraph">
+                  <wp:posOffset>2162352</wp:posOffset>
+                </wp:positionV>
+                <wp:extent cx="227714" cy="306572"/>
+                <wp:effectExtent l="38100" t="38100" r="20320" b="17780"/>
+                <wp:wrapNone/>
+                <wp:docPr id="3075" name="Straight Arrow Connector 3075"/>
+                <wp:cNvGraphicFramePr/>
+                <a:graphic xmlns:a="http://schemas.openxmlformats.org/drawingml/2006/main">
+                  <a:graphicData uri="http://schemas.microsoft.com/office/word/2010/wordprocessingShape">
+                    <wps:wsp>
+                      <wps:cNvCnPr/>
+                      <wps:spPr>
+                        <a:xfrm flipH="1" flipV="1">
+                          <a:off x="0" y="0"/>
+                          <a:ext cx="227714" cy="306572"/>
+                        </a:xfrm>
+                        <a:prstGeom prst="straightConnector1">
+                          <a:avLst/>
+                        </a:prstGeom>
+                        <a:ln w="19050">
+                          <a:solidFill>
+                            <a:srgbClr val="FF0000"/>
+                          </a:solidFill>
+                          <a:tailEnd type="triangle"/>
+                        </a:ln>
+                      </wps:spPr>
+                      <wps:style>
+                        <a:lnRef idx="1">
+                          <a:schemeClr val="accent1"/>
+                        </a:lnRef>
+                        <a:fillRef idx="0">
+                          <a:schemeClr val="accent1"/>
+                        </a:fillRef>
+                        <a:effectRef idx="0">
+                          <a:schemeClr val="accent1"/>
+                        </a:effectRef>
+                        <a:fontRef idx="minor">
+                          <a:schemeClr val="tx1"/>
+                        </a:fontRef>
+                      </wps:style>
+                      <wps:bodyPr/>
+                    </wps:wsp>
+                  </a:graphicData>
+                </a:graphic>
+                <wp14:sizeRelH relativeFrom="margin">
+                  <wp14:pctWidth>0</wp14:pctWidth>
+                </wp14:sizeRelH>
+                <wp14:sizeRelV relativeFrom="margin">
+                  <wp14:pctHeight>0</wp14:pctHeight>
+                </wp14:sizeRelV>
+              </wp:anchor>
+            </w:drawing>
+          </mc:Choice>
+          <mc:Fallback>
+            <w:pict>
+              <v:shape w14:anchorId="1C880488" id="Straight Arrow Connector 3075" o:spid="_x0000_s1026" type="#_x0000_t32" style="position:absolute;margin-left:373pt;margin-top:170.25pt;width:17.95pt;height:24.15pt;flip:x y;z-index:251676672;visibility:visible;mso-wrap-style:square;mso-width-percent:0;mso-height-percent:0;mso-wrap-distance-left:9pt;mso-wrap-distance-top:0;mso-wrap-distance-right:9pt;mso-wrap-distance-bottom:0;mso-position-horizontal:absolute;mso-position-horizontal-relative:text;mso-position-vertical:absolute;mso-position-vertical-relative:text;mso-width-percent:0;mso-height-percent:0;mso-width-relative:margin;mso-height-relative:margin" o:gfxdata="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" strokecolor="red" strokeweight="1.5pt">
+                <v:stroke endarrow="block" joinstyle="miter"/>
+              </v:shape>
+            </w:pict>
+          </mc:Fallback>
+        </mc:AlternateContent>
+      </w:r>
+      <w:r>
+        <w:rPr>
+          <w:rFonts w:ascii="Arial" w:hAnsi="Arial" w:cs="Arial"/>
+          <w:noProof/>
           <w:color w:val="202124"/>
           <w:shd w:val="clear" w:color="auto" w:fill="FFFFFF"/>
         </w:rPr>
@@ -4175,6 +5041,7 @@
       <w:r>
         <w:rPr>
           <w:rFonts w:ascii="Arial" w:hAnsi="Arial" w:cs="Arial"/>
+          <w:noProof/>
           <w:color w:val="202124"/>
           <w:shd w:val="clear" w:color="auto" w:fill="FFFFFF"/>
         </w:rPr>
@@ -5502,6 +6369,7 @@
   <w:style w:type="character" w:default="1" w:styleId="DefaultParagraphFont">
     <w:name w:val="Default Paragraph Font"/>
     <w:uiPriority w:val="1"/>
+    <w:semiHidden/>
     <w:unhideWhenUsed/>
   </w:style>
   <w:style w:type="table" w:default="1" w:styleId="TableNormal">

</xml_diff>